<commit_message>
mises à jour mineures
</commit_message>
<xml_diff>
--- a/sorbonne-paris-nord/SPN_ACV_TP_électricité_énoncé.docx
+++ b/sorbonne-paris-nord/SPN_ACV_TP_électricité_énoncé.docx
@@ -229,21 +229,7 @@
         <w:rPr>
           <w:lang w:val="fr-FR"/>
         </w:rPr>
-        <w:t xml:space="preserve">Nous allons comparer les impacts environnementaux d’une centrale nucléaire, d’un parc photovoltaïque, et d’un parc éolien, en employant l’analyse du cycle de vie. Pour ce faire il s’agira de suivre les étapes conventionnelles d’une ACV, à savoir 1. </w:t>
-      </w:r>
-      <w:proofErr w:type="gramStart"/>
-      <w:r>
-        <w:rPr>
-          <w:lang w:val="fr-FR"/>
-        </w:rPr>
-        <w:t>objectifs</w:t>
-      </w:r>
-      <w:proofErr w:type="gramEnd"/>
-      <w:r>
-        <w:rPr>
-          <w:lang w:val="fr-FR"/>
-        </w:rPr>
-        <w:t xml:space="preserve"> et périmètre de l’étude, 2. inventaire de cycle de vie, 3. analyse d’impacts de cycle de vie, 4. interprétation.</w:t>
+        <w:t>Nous allons comparer les impacts environnementaux d’une centrale nucléaire, d’un parc photovoltaïque, et d’un parc éolien, en employant l’analyse du cycle de vie. Pour ce faire il s’agira de suivre les étapes conventionnelles d’une ACV, à savoir 1. objectifs et périmètre de l’étude, 2. inventaire de cycle de vie, 3. analyse d’impacts de cycle de vie, 4. interprétation.</w:t>
       </w:r>
     </w:p>
     <w:p>
@@ -639,21 +625,7 @@
         <w:rPr>
           <w:lang w:val="fr-FR"/>
         </w:rPr>
-        <w:t xml:space="preserve"> (donc un facteur de charge de 8000</w:t>
-      </w:r>
-      <w:proofErr w:type="gramStart"/>
-      <w:r>
-        <w:rPr>
-          <w:lang w:val="fr-FR"/>
-        </w:rPr>
-        <w:t>/(</w:t>
-      </w:r>
-      <w:proofErr w:type="gramEnd"/>
-      <w:r>
-        <w:rPr>
-          <w:lang w:val="fr-FR"/>
-        </w:rPr>
-        <w:t>365 * 24) = 91%). Il vous faudra déterminer l’approvisionnement en uranium pour cette production.</w:t>
+        <w:t xml:space="preserve"> (donc un facteur de charge de 8000/(365 * 24) = 91%). Il vous faudra déterminer l’approvisionnement en uranium pour cette production.</w:t>
       </w:r>
     </w:p>
     <w:p>
@@ -2189,43 +2161,7 @@
           <w:lang w:val="fr-FR"/>
         </w:rPr>
         <w:lastRenderedPageBreak/>
-        <w:t xml:space="preserve">Produire un graphique montrant les </w:t>
-      </w:r>
-      <w:r>
-        <w:rPr>
-          <w:lang w:val="fr-FR"/>
-        </w:rPr>
-        <w:t>quatre</w:t>
-      </w:r>
-      <w:r>
-        <w:rPr>
-          <w:lang w:val="fr-FR"/>
-        </w:rPr>
-        <w:t xml:space="preserve"> catégories d’impact (empreinte GES, empreinte fossile, empreinte matérielle</w:t>
-      </w:r>
-      <w:r>
-        <w:rPr>
-          <w:lang w:val="fr-FR"/>
-        </w:rPr>
-        <w:t>, emprise au sol</w:t>
-      </w:r>
-      <w:r>
-        <w:rPr>
-          <w:lang w:val="fr-FR"/>
-        </w:rPr>
-        <w:t>)</w:t>
-      </w:r>
-      <w:r>
-        <w:rPr>
-          <w:lang w:val="fr-FR"/>
-        </w:rPr>
-        <w:t xml:space="preserve"> pour les trois sources d’électricité</w:t>
-      </w:r>
-      <w:r>
-        <w:rPr>
-          <w:lang w:val="fr-FR"/>
-        </w:rPr>
-        <w:t>.</w:t>
+        <w:t>Produire un graphique montrant les quatre catégories d’impact (empreinte GES, empreinte fossile, empreinte matérielle, emprise au sol) pour les trois sources d’électricité.</w:t>
       </w:r>
     </w:p>
     <w:p>
@@ -2476,13 +2412,7 @@
         <w:rPr>
           <w:lang w:val="fr-FR"/>
         </w:rPr>
-        <w:t>Durée de vie des infrastructures</w:t>
-      </w:r>
-      <w:r>
-        <w:rPr>
-          <w:lang w:val="fr-FR"/>
-        </w:rPr>
-        <w:t>,</w:t>
+        <w:t>Durée de vie des infrastructures,</w:t>
       </w:r>
     </w:p>
     <w:p>
@@ -2524,7 +2454,19 @@
         <w:rPr>
           <w:lang w:val="fr-FR"/>
         </w:rPr>
-        <w:t>Photovoltaïque : quelle différence y a-t-il à produire de l’électricité photovoltaïque en Espagne plutôt qu’en France ? En Finlande ? En Californie ?</w:t>
+        <w:t>Photovoltaïque : quelle différence y a-t-il à produire de l’électricité photovoltaïque en Espagne</w:t>
+      </w:r>
+      <w:r>
+        <w:rPr>
+          <w:lang w:val="fr-FR"/>
+        </w:rPr>
+        <w:t xml:space="preserve"> ? </w:t>
+      </w:r>
+      <w:r>
+        <w:rPr>
+          <w:lang w:val="fr-FR"/>
+        </w:rPr>
+        <w:t>En Finlande ? En Californie ?</w:t>
       </w:r>
     </w:p>
     <w:p>
@@ -2583,21 +2525,43 @@
         <w:rPr>
           <w:lang w:val="fr-FR"/>
         </w:rPr>
-        <w:t xml:space="preserve">Que peut-on déduire de la stratégie de décarbonation de l’électricité en Europe : s’expose-t-on à d’autres impacts environnementaux ? Si oui, lesquels ? Comment arbitrer décarbonation vs. </w:t>
-      </w:r>
-      <w:proofErr w:type="gramStart"/>
-      <w:r>
-        <w:rPr>
-          <w:lang w:val="fr-FR"/>
-        </w:rPr>
-        <w:t>autres</w:t>
-      </w:r>
-      <w:proofErr w:type="gramEnd"/>
-      <w:r>
-        <w:rPr>
-          <w:lang w:val="fr-FR"/>
-        </w:rPr>
-        <w:t xml:space="preserve"> impacts ? Que recommanderiez-vous quant à la composition idéale du futur mix français et européen ?</w:t>
+        <w:t>Que peut-on déduire de la stratégie de décarbonation de l’électricité en Europe : s’expose-t-on à d’autres impacts environnementaux ? Si oui, lesquels ? Comment arbitrer décarbonation vs. autres impacts ? Que recommanderiez-vous quant à la composition idéale du futur mix français et européen ?</w:t>
+      </w:r>
+      <w:r>
+        <w:rPr>
+          <w:lang w:val="fr-FR"/>
+        </w:rPr>
+        <w:t xml:space="preserve"> En quoi ces questions peuvent avoir des réponses différentes par pays concerné ?</w:t>
+      </w:r>
+    </w:p>
+    <w:p>
+      <w:pPr>
+        <w:pBdr>
+          <w:top w:val="single" w:sz="4" w:space="1" w:color="auto"/>
+          <w:left w:val="single" w:sz="4" w:space="4" w:color="auto"/>
+          <w:bottom w:val="single" w:sz="4" w:space="1" w:color="auto"/>
+          <w:right w:val="single" w:sz="4" w:space="4" w:color="auto"/>
+        </w:pBdr>
+        <w:tabs>
+          <w:tab w:val="left" w:pos="5162"/>
+        </w:tabs>
+        <w:rPr>
+          <w:lang w:val="fr-FR"/>
+        </w:rPr>
+      </w:pPr>
+      <w:r>
+        <w:rPr>
+          <w:b/>
+          <w:bCs/>
+          <w:lang w:val="fr-FR"/>
+        </w:rPr>
+        <w:t>BONUS</w:t>
+      </w:r>
+      <w:r>
+        <w:rPr>
+          <w:lang w:val="fr-FR"/>
+        </w:rPr>
+        <w:t> : aller chercher les données d’impacts environnementaux d’autres sources d’électricité (hydro, gaz, …) et reprendre les questions du paragraphe précédent.</w:t>
       </w:r>
     </w:p>
     <w:sectPr>

</xml_diff>